<commit_message>
social networking upload version
</commit_message>
<xml_diff>
--- a/Social Networking_396/Lab1a_Descriptive Network Analysis/CS396_SocialNetworking_Lab1a_Report.docx
+++ b/Social Networking_396/Lab1a_Descriptive Network Analysis/CS396_SocialNetworking_Lab1a_Report.docx
@@ -375,8 +375,21 @@
           <w:sz w:val="32"/>
           <w:szCs w:val="36"/>
         </w:rPr>
-        <w:t>I: Network Data Collection from Social Media</w:t>
-      </w:r>
+        <w:t xml:space="preserve">I: Network Data Collection from </w:t>
+      </w:r>
+      <w:proofErr w:type="gramStart"/>
+      <w:r>
+        <w:rPr>
+          <w:rFonts w:ascii="方正姚体" w:eastAsia="方正姚体" w:hAnsi="HGSSoeiKakugothicUB" w:cs="Times New Roman"/>
+          <w:b/>
+          <w:bCs/>
+          <w:color w:val="4472C4" w:themeColor="accent1"/>
+          <w:sz w:val="32"/>
+          <w:szCs w:val="36"/>
+        </w:rPr>
+        <w:t>Social Media</w:t>
+      </w:r>
+      <w:proofErr w:type="gramEnd"/>
     </w:p>
     <w:p>
       <w:pPr>
@@ -416,7 +429,61 @@
           <w:bCs/>
           <w:color w:val="4472C4" w:themeColor="accent1"/>
         </w:rPr>
-        <w:t>Provide a high-level overview of the hashtags/urls you included in the data collection. Why did you choose this collection of hashtags/urls? Was there a specific, overarching question - intellectual or extracurricular curiosity - that motivated this collection of hashtags/urls?</w:t>
+        <w:t>Provide a high-level overview of the hashtags/</w:t>
+      </w:r>
+      <w:proofErr w:type="spellStart"/>
+      <w:r>
+        <w:rPr>
+          <w:b/>
+          <w:bCs/>
+          <w:color w:val="4472C4" w:themeColor="accent1"/>
+        </w:rPr>
+        <w:t>urls</w:t>
+      </w:r>
+      <w:proofErr w:type="spellEnd"/>
+      <w:r>
+        <w:rPr>
+          <w:b/>
+          <w:bCs/>
+          <w:color w:val="4472C4" w:themeColor="accent1"/>
+        </w:rPr>
+        <w:t xml:space="preserve"> you included in the data collection. Why did you choose this collection of hashtags/</w:t>
+      </w:r>
+      <w:proofErr w:type="spellStart"/>
+      <w:r>
+        <w:rPr>
+          <w:b/>
+          <w:bCs/>
+          <w:color w:val="4472C4" w:themeColor="accent1"/>
+        </w:rPr>
+        <w:t>urls</w:t>
+      </w:r>
+      <w:proofErr w:type="spellEnd"/>
+      <w:r>
+        <w:rPr>
+          <w:b/>
+          <w:bCs/>
+          <w:color w:val="4472C4" w:themeColor="accent1"/>
+        </w:rPr>
+        <w:t>? Was there a specific, overarching question - intellectual or extracurricular curiosity - that motivated this collection of hashtags/</w:t>
+      </w:r>
+      <w:proofErr w:type="spellStart"/>
+      <w:r>
+        <w:rPr>
+          <w:b/>
+          <w:bCs/>
+          <w:color w:val="4472C4" w:themeColor="accent1"/>
+        </w:rPr>
+        <w:t>urls</w:t>
+      </w:r>
+      <w:proofErr w:type="spellEnd"/>
+      <w:r>
+        <w:rPr>
+          <w:b/>
+          <w:bCs/>
+          <w:color w:val="4472C4" w:themeColor="accent1"/>
+        </w:rPr>
+        <w:t>?</w:t>
       </w:r>
     </w:p>
     <w:p>
@@ -506,6 +573,38 @@
           <w:u w:val="single"/>
         </w:rPr>
       </w:pPr>
+      <w:r>
+        <w:rPr>
+          <w:rFonts w:hint="eastAsia"/>
+          <w:b/>
+          <w:bCs/>
+          <w:u w:val="single"/>
+        </w:rPr>
+        <w:t>My</w:t>
+      </w:r>
+      <w:r>
+        <w:rPr>
+          <w:b/>
+          <w:bCs/>
+          <w:u w:val="single"/>
+        </w:rPr>
+        <w:t xml:space="preserve"> </w:t>
+      </w:r>
+      <w:r>
+        <w:rPr>
+          <w:rFonts w:hint="eastAsia"/>
+          <w:b/>
+          <w:bCs/>
+          <w:u w:val="single"/>
+        </w:rPr>
+        <w:t>Topic:</w:t>
+      </w:r>
+      <w:r>
+        <w:rPr>
+          <w:u w:val="single"/>
+        </w:rPr>
+        <w:t xml:space="preserve"> </w:t>
+      </w:r>
       <w:r>
         <w:rPr>
           <w:u w:val="single"/>
@@ -607,7 +706,25 @@
           <w:bCs/>
           <w:color w:val="4472C4" w:themeColor="accent1"/>
         </w:rPr>
-        <w:t>What are the insights you hope to glean by looking at the network of hashtags/urls - in terms of individual node metrics, sub-grouping of nodes, overall global network properties?</w:t>
+        <w:t>What are the insights you hope to glean by looking at the network of hashtags/</w:t>
+      </w:r>
+      <w:proofErr w:type="spellStart"/>
+      <w:r>
+        <w:rPr>
+          <w:b/>
+          <w:bCs/>
+          <w:color w:val="4472C4" w:themeColor="accent1"/>
+        </w:rPr>
+        <w:t>urls</w:t>
+      </w:r>
+      <w:proofErr w:type="spellEnd"/>
+      <w:r>
+        <w:rPr>
+          <w:b/>
+          <w:bCs/>
+          <w:color w:val="4472C4" w:themeColor="accent1"/>
+        </w:rPr>
+        <w:t xml:space="preserve"> - in terms of individual node metrics, sub-grouping of nodes, overall global network properties?</w:t>
       </w:r>
     </w:p>
     <w:p>
@@ -951,21 +1068,18 @@
     </w:p>
     <w:p>
       <w:pPr>
-        <w:pStyle w:val="a3"/>
-        <w:ind w:left="780" w:firstLineChars="0" w:firstLine="0"/>
-        <w:rPr>
-          <w:b/>
-          <w:bCs/>
-          <w:color w:val="4472C4" w:themeColor="accent1"/>
-        </w:rPr>
-      </w:pPr>
-    </w:p>
-    <w:p>
-      <w:pPr>
-        <w:pStyle w:val="a3"/>
-        <w:ind w:left="780" w:firstLineChars="100" w:firstLine="210"/>
-        <w:rPr>
-          <w:color w:val="4472C4" w:themeColor="accent1"/>
+        <w:ind w:left="780"/>
+        <w:rPr>
+          <w:rFonts w:hint="eastAsia"/>
+        </w:rPr>
+      </w:pPr>
+    </w:p>
+    <w:p>
+      <w:pPr>
+        <w:ind w:left="360" w:firstLine="420"/>
+        <w:rPr>
+          <w:color w:val="4472C4" w:themeColor="accent1"/>
+          <w:u w:val="single"/>
         </w:rPr>
       </w:pPr>
       <m:oMath>
@@ -975,6 +1089,7 @@
           </m:rPr>
           <w:rPr>
             <w:rFonts w:ascii="Cambria Math" w:hAnsi="Cambria Math"/>
+            <w:u w:val="single"/>
           </w:rPr>
           <m:t>Possible link=n(n-1)=83810</m:t>
         </m:r>
@@ -1108,7 +1223,25 @@
           <w:bCs/>
           <w:color w:val="4472C4" w:themeColor="accent1"/>
         </w:rPr>
-        <w:t>Briefly describe how your choice of dataset may influence your findings. What differences would you expect if you use different hashtags/urls?</w:t>
+        <w:t>Briefly describe how your choice of dataset may influence your findings. What differences would you expect if you use different hashtags/</w:t>
+      </w:r>
+      <w:proofErr w:type="spellStart"/>
+      <w:r>
+        <w:rPr>
+          <w:b/>
+          <w:bCs/>
+          <w:color w:val="4472C4" w:themeColor="accent1"/>
+        </w:rPr>
+        <w:t>urls</w:t>
+      </w:r>
+      <w:proofErr w:type="spellEnd"/>
+      <w:r>
+        <w:rPr>
+          <w:b/>
+          <w:bCs/>
+          <w:color w:val="4472C4" w:themeColor="accent1"/>
+        </w:rPr>
+        <w:t>?</w:t>
       </w:r>
     </w:p>
     <w:p>
@@ -1134,6 +1267,38 @@
           <w:u w:val="single"/>
         </w:rPr>
         <w:t>Generally speaking, the network drawn based on highly controversial hashtag/ URL will have multiple nodes with high centrality, which usually represent the viewpoint of one party independently and play a central role in information transmission.</w:t>
+      </w:r>
+      <w:r>
+        <w:rPr>
+          <w:u w:val="single"/>
+        </w:rPr>
+        <w:t xml:space="preserve"> Also, since 4 </w:t>
+      </w:r>
+      <w:proofErr w:type="spellStart"/>
+      <w:r>
+        <w:rPr>
+          <w:u w:val="single"/>
+        </w:rPr>
+        <w:t>urls</w:t>
+      </w:r>
+      <w:proofErr w:type="spellEnd"/>
+      <w:r>
+        <w:rPr>
+          <w:u w:val="single"/>
+        </w:rPr>
+        <w:t xml:space="preserve"> with similar content are chosen in my experiment, there are multiple sub-components inside </w:t>
+      </w:r>
+      <w:r>
+        <w:rPr>
+          <w:u w:val="single"/>
+        </w:rPr>
+        <w:t>the</w:t>
+      </w:r>
+      <w:r>
+        <w:rPr>
+          <w:u w:val="single"/>
+        </w:rPr>
+        <w:t xml:space="preserve"> constructed network.</w:t>
       </w:r>
     </w:p>
     <w:p>
@@ -1361,10 +1526,20 @@
         <w:rPr>
           <w:u w:val="single"/>
         </w:rPr>
-        <w:t xml:space="preserve">as shown in the figure below, consists of four </w:t>
-      </w:r>
-      <w:r>
-        <w:rPr>
+        <w:t xml:space="preserve">as shown in the figure below, </w:t>
+      </w:r>
+      <w:r>
+        <w:rPr>
+          <w:i/>
+          <w:iCs/>
+          <w:u w:val="single"/>
+        </w:rPr>
+        <w:t xml:space="preserve">consists of four </w:t>
+      </w:r>
+      <w:r>
+        <w:rPr>
+          <w:i/>
+          <w:iCs/>
           <w:u w:val="single"/>
         </w:rPr>
         <w:t>distinct sub-components</w:t>
@@ -1765,6 +1940,7 @@
         </w:rPr>
         <w:t>Create a second visualization, now using only the single largest component of the network (i.e., “</w:t>
       </w:r>
+      <w:proofErr w:type="spellStart"/>
       <w:r>
         <w:rPr>
           <w:rFonts w:hint="eastAsia"/>
@@ -1780,7 +1956,16 @@
           <w:bCs/>
           <w:color w:val="4472C4" w:themeColor="accent1"/>
         </w:rPr>
-        <w:t>iantGraph” if you work with the provided R code) and include it in your report. Are there any differences between the first visualization and second one? If so, why? If not, why not?</w:t>
+        <w:t>iantGraph</w:t>
+      </w:r>
+      <w:proofErr w:type="spellEnd"/>
+      <w:r>
+        <w:rPr>
+          <w:b/>
+          <w:bCs/>
+          <w:color w:val="4472C4" w:themeColor="accent1"/>
+        </w:rPr>
+        <w:t>” if you work with the provided R code) and include it in your report. Are there any differences between the first visualization and second one? If so, why? If not, why not?</w:t>
       </w:r>
     </w:p>
     <w:p>
@@ -1822,6 +2007,7 @@
         </w:rPr>
         <w:t>“</w:t>
       </w:r>
+      <w:proofErr w:type="spellStart"/>
       <w:r>
         <w:rPr>
           <w:rFonts w:hint="eastAsia"/>
@@ -1829,6 +2015,7 @@
         </w:rPr>
         <w:t>GiantGraph</w:t>
       </w:r>
+      <w:proofErr w:type="spellEnd"/>
       <w:r>
         <w:rPr>
           <w:u w:val="single"/>
@@ -1887,7 +2074,132 @@
         <w:rPr>
           <w:u w:val="single"/>
         </w:rPr>
-        <w:t>This is because there are no isolated nodes in this diagram, so for any node, we can always find a path to connect it to the central node</w:t>
+        <w:t xml:space="preserve">This is because there are no </w:t>
+      </w:r>
+      <w:r>
+        <w:rPr>
+          <w:i/>
+          <w:iCs/>
+          <w:u w:val="single"/>
+        </w:rPr>
+        <w:t>isolated nodes</w:t>
+      </w:r>
+      <w:r>
+        <w:rPr>
+          <w:u w:val="single"/>
+        </w:rPr>
+        <w:t xml:space="preserve"> in</w:t>
+      </w:r>
+      <w:r>
+        <w:rPr>
+          <w:u w:val="single"/>
+        </w:rPr>
+        <w:t xml:space="preserve">side this network. </w:t>
+      </w:r>
+      <w:r>
+        <w:rPr>
+          <w:u w:val="single"/>
+        </w:rPr>
+        <w:t>Below is the graph plotted using (</w:t>
+      </w:r>
+      <w:r>
+        <w:rPr>
+          <w:b/>
+          <w:bCs/>
+          <w:u w:val="single"/>
+        </w:rPr>
+        <w:t>layout-</w:t>
+      </w:r>
+      <w:proofErr w:type="spellStart"/>
+      <w:r>
+        <w:rPr>
+          <w:b/>
+          <w:bCs/>
+          <w:u w:val="single"/>
+        </w:rPr>
+        <w:t>drl</w:t>
+      </w:r>
+      <w:proofErr w:type="spellEnd"/>
+      <w:r>
+        <w:rPr>
+          <w:u w:val="single"/>
+        </w:rPr>
+        <w:t>)</w:t>
+      </w:r>
+    </w:p>
+    <w:p>
+      <w:pPr>
+        <w:pStyle w:val="a3"/>
+        <w:ind w:left="780" w:firstLineChars="0" w:firstLine="0"/>
+        <w:rPr>
+          <w:u w:val="single"/>
+        </w:rPr>
+      </w:pPr>
+      <w:r>
+        <w:rPr>
+          <w:u w:val="single"/>
+        </w:rPr>
+        <w:t>The difference</w:t>
+      </w:r>
+      <w:r>
+        <w:rPr>
+          <w:u w:val="single"/>
+        </w:rPr>
+        <w:t>s</w:t>
+      </w:r>
+      <w:r>
+        <w:rPr>
+          <w:u w:val="single"/>
+        </w:rPr>
+        <w:t xml:space="preserve"> come from the distance between each pair of nodes</w:t>
+      </w:r>
+      <w:r>
+        <w:rPr>
+          <w:u w:val="single"/>
+        </w:rPr>
+        <w:t xml:space="preserve"> and the displaying angle of the network. </w:t>
+      </w:r>
+      <w:r>
+        <w:rPr>
+          <w:u w:val="single"/>
+        </w:rPr>
+        <w:t>This is probably because this</w:t>
+      </w:r>
+      <w:r>
+        <w:rPr>
+          <w:u w:val="single"/>
+        </w:rPr>
+        <w:t xml:space="preserve"> sort of</w:t>
+      </w:r>
+      <w:r>
+        <w:rPr>
+          <w:u w:val="single"/>
+        </w:rPr>
+        <w:t xml:space="preserve"> layout increases the impact of </w:t>
+      </w:r>
+      <w:r>
+        <w:rPr>
+          <w:u w:val="single"/>
+        </w:rPr>
+        <w:t>intercorrelation</w:t>
+      </w:r>
+      <w:r>
+        <w:rPr>
+          <w:u w:val="single"/>
+        </w:rPr>
+        <w:t xml:space="preserve"> on </w:t>
+      </w:r>
+      <w:r>
+        <w:rPr>
+          <w:u w:val="single"/>
+        </w:rPr>
+        <w:t>edge</w:t>
+      </w:r>
+      <w:r>
+        <w:rPr>
+          <w:u w:val="single"/>
+        </w:rPr>
+        <w:t xml:space="preserve"> length</w:t>
       </w:r>
       <w:r>
         <w:rPr>
@@ -1913,9 +2225,9 @@
           <w:noProof/>
         </w:rPr>
         <w:drawing>
-          <wp:inline distT="0" distB="0" distL="0" distR="0" wp14:anchorId="501C6CBB" wp14:editId="6018F77E">
-            <wp:extent cx="3883068" cy="3433099"/>
-            <wp:effectExtent l="0" t="0" r="3175" b="0"/>
+          <wp:inline distT="0" distB="0" distL="0" distR="0" wp14:anchorId="501C6CBB" wp14:editId="7601DB92">
+            <wp:extent cx="3927708" cy="3035430"/>
+            <wp:effectExtent l="0" t="0" r="0" b="0"/>
             <wp:docPr id="7" name="图形 7"/>
             <wp:cNvGraphicFramePr>
               <a:graphicFrameLocks xmlns:a="http://schemas.openxmlformats.org/drawingml/2006/main" noChangeAspect="1"/>
@@ -1935,13 +2247,13 @@
                         </a:ext>
                       </a:extLst>
                     </a:blip>
-                    <a:srcRect l="13096" t="8233" r="8654" b="11000"/>
+                    <a:srcRect l="13096" t="13490" r="8654" b="15910"/>
                     <a:stretch/>
                   </pic:blipFill>
                   <pic:spPr bwMode="auto">
                     <a:xfrm>
                       <a:off x="0" y="0"/>
-                      <a:ext cx="3893560" cy="3442375"/>
+                      <a:ext cx="3968314" cy="3066812"/>
                     </a:xfrm>
                     <a:prstGeom prst="rect">
                       <a:avLst/>
@@ -1991,7 +2303,25 @@
           <w:bCs/>
           <w:color w:val="4472C4" w:themeColor="accent1"/>
         </w:rPr>
-        <w:t>Create a third visualization using a different ‘igraph’ layout option and include it in your report. Experiment with visualization options to make your layout better or add additional information to the plot. Explain your choice of layout options. In a few sentences, describe what types of observations are easier to make using one plot or the other</w:t>
+        <w:t>Create a third visualization using a different ‘</w:t>
+      </w:r>
+      <w:proofErr w:type="spellStart"/>
+      <w:r>
+        <w:rPr>
+          <w:b/>
+          <w:bCs/>
+          <w:color w:val="4472C4" w:themeColor="accent1"/>
+        </w:rPr>
+        <w:t>igraph</w:t>
+      </w:r>
+      <w:proofErr w:type="spellEnd"/>
+      <w:r>
+        <w:rPr>
+          <w:b/>
+          <w:bCs/>
+          <w:color w:val="4472C4" w:themeColor="accent1"/>
+        </w:rPr>
+        <w:t>’ layout option and include it in your report. Experiment with visualization options to make your layout better or add additional information to the plot. Explain your choice of layout options. In a few sentences, describe what types of observations are easier to make using one plot or the other</w:t>
       </w:r>
     </w:p>
     <w:p>
@@ -2040,7 +2370,23 @@
           <w:bCs/>
           <w:u w:val="single"/>
         </w:rPr>
-        <w:t>(kk)</w:t>
+        <w:t>(</w:t>
+      </w:r>
+      <w:r>
+        <w:rPr>
+          <w:b/>
+          <w:bCs/>
+          <w:u w:val="single"/>
+        </w:rPr>
+        <w:t>layout-</w:t>
+      </w:r>
+      <w:r>
+        <w:rPr>
+          <w:b/>
+          <w:bCs/>
+          <w:u w:val="single"/>
+        </w:rPr>
+        <w:t>kk)</w:t>
       </w:r>
       <w:r>
         <w:rPr>
@@ -2148,15 +2494,33 @@
           <w:bCs/>
           <w:u w:val="single"/>
         </w:rPr>
-        <w:t xml:space="preserve">layout </w:t>
-      </w:r>
-      <w:r>
-        <w:rPr>
-          <w:b/>
-          <w:bCs/>
-          <w:u w:val="single"/>
-        </w:rPr>
-        <w:t>drl.</w:t>
+        <w:t>layout</w:t>
+      </w:r>
+      <w:r>
+        <w:rPr>
+          <w:b/>
+          <w:bCs/>
+          <w:u w:val="single"/>
+        </w:rPr>
+        <w:t>-</w:t>
+      </w:r>
+      <w:proofErr w:type="spellStart"/>
+      <w:r>
+        <w:rPr>
+          <w:b/>
+          <w:bCs/>
+          <w:u w:val="single"/>
+        </w:rPr>
+        <w:t>drl</w:t>
+      </w:r>
+      <w:proofErr w:type="spellEnd"/>
+      <w:r>
+        <w:rPr>
+          <w:b/>
+          <w:bCs/>
+          <w:u w:val="single"/>
+        </w:rPr>
+        <w:t>.</w:t>
       </w:r>
     </w:p>
     <w:p>
@@ -2366,8 +2730,13 @@
     <w:r>
       <w:t xml:space="preserve">       Director: </w:t>
     </w:r>
+    <w:proofErr w:type="spellStart"/>
     <w:r>
-      <w:t>Noshir Contractor</w:t>
+      <w:t>Noshir</w:t>
+    </w:r>
+    <w:proofErr w:type="spellEnd"/>
+    <w:r>
+      <w:t xml:space="preserve"> Contractor</w:t>
     </w:r>
   </w:p>
 </w:hdr>

</xml_diff>